<commit_message>
added Lowes Internship to experience
</commit_message>
<xml_diff>
--- a/Higgins Resume.docx
+++ b/Higgins Resume.docx
@@ -114,7 +114,7 @@
           <w:sz w:val="24"/>
           <w:szCs w:val="24"/>
         </w:rPr>
-        <w:t>B.S. Computer Science, 3.54</w:t>
+        <w:t>B.S. Computer Science, 3.</w:t>
       </w:r>
       <w:r>
         <w:rPr>
@@ -122,6 +122,14 @@
           <w:sz w:val="24"/>
           <w:szCs w:val="24"/>
         </w:rPr>
+        <w:t>31</w:t>
+      </w:r>
+      <w:r>
+        <w:rPr>
+          <w:rFonts w:ascii="Times New Roman" w:hAnsi="Times New Roman" w:cs="Times New Roman"/>
+          <w:sz w:val="24"/>
+          <w:szCs w:val="24"/>
+        </w:rPr>
         <w:t xml:space="preserve"> GPA, Zell Miller Scholarship</w:t>
       </w:r>
     </w:p>
@@ -204,6 +212,9 @@
       </w:r>
       <w:r>
         <w:t>Excel, Visio</w:t>
+      </w:r>
+      <w:r>
+        <w:t>, Android Studio</w:t>
       </w:r>
     </w:p>
     <w:p>
@@ -245,39 +256,109 @@
         <w:ind w:left="720"/>
       </w:pPr>
       <w:r>
-        <w:rPr>
-          <w:color w:val="000000"/>
-        </w:rPr>
-        <w:t>Norfolk Southern, Atlanta, GA</w:t>
-      </w:r>
-      <w:r>
-        <w:rPr>
-          <w:color w:val="000000"/>
-        </w:rPr>
-        <w:tab/>
-      </w:r>
-      <w:r>
-        <w:rPr>
-          <w:color w:val="000000"/>
-        </w:rPr>
-        <w:tab/>
-      </w:r>
-      <w:r>
-        <w:rPr>
-          <w:color w:val="000000"/>
-        </w:rPr>
-        <w:tab/>
-      </w:r>
-      <w:r>
-        <w:rPr>
-          <w:color w:val="000000"/>
-        </w:rPr>
-        <w:tab/>
-      </w:r>
-      <w:r>
-        <w:rPr>
-          <w:color w:val="000000"/>
-        </w:rPr>
+        <w:t>Lowe’s</w:t>
+      </w:r>
+      <w:r>
+        <w:tab/>
+      </w:r>
+      <w:bookmarkStart w:id="0" w:name="_GoBack"/>
+      <w:bookmarkEnd w:id="0"/>
+      <w:r>
+        <w:tab/>
+      </w:r>
+      <w:r>
+        <w:tab/>
+      </w:r>
+      <w:r>
+        <w:tab/>
+      </w:r>
+      <w:r>
+        <w:tab/>
+      </w:r>
+      <w:r>
+        <w:tab/>
+        <w:t xml:space="preserve">                               May 2018 – August 2018</w:t>
+      </w:r>
+    </w:p>
+    <w:p>
+      <w:pPr>
+        <w:pStyle w:val="NormalWeb"/>
+        <w:numPr>
+          <w:ilvl w:val="0"/>
+          <w:numId w:val="1"/>
+        </w:numPr>
+        <w:spacing w:before="0" w:after="0"/>
+      </w:pPr>
+      <w:r>
+        <w:t xml:space="preserve">        </w:t>
+      </w:r>
+      <w:r>
+        <w:t xml:space="preserve">Interned in the IT Corporate Services department. Wrote a python script that automatically read reports of provisioned applications and updated a </w:t>
+      </w:r>
+      <w:r>
+        <w:t>SQL</w:t>
+      </w:r>
+      <w:r>
+        <w:t xml:space="preserve"> database. Also, researched and updated documentation for the PAM project.</w:t>
+      </w:r>
+    </w:p>
+    <w:p>
+      <w:pPr>
+        <w:pStyle w:val="NormalWeb"/>
+        <w:numPr>
+          <w:ilvl w:val="0"/>
+          <w:numId w:val="1"/>
+        </w:numPr>
+        <w:spacing w:before="0" w:after="0"/>
+        <w:ind w:left="720"/>
+      </w:pPr>
+      <w:r>
+        <w:rPr>
+          <w:color w:val="000000"/>
+        </w:rPr>
+        <w:t>Norfolk Southern</w:t>
+      </w:r>
+      <w:r>
+        <w:rPr>
+          <w:color w:val="000000"/>
+        </w:rPr>
+        <w:tab/>
+      </w:r>
+      <w:r>
+        <w:rPr>
+          <w:color w:val="000000"/>
+        </w:rPr>
+        <w:tab/>
+      </w:r>
+      <w:r>
+        <w:rPr>
+          <w:color w:val="000000"/>
+        </w:rPr>
+        <w:tab/>
+      </w:r>
+      <w:r>
+        <w:rPr>
+          <w:color w:val="000000"/>
+        </w:rPr>
+        <w:tab/>
+      </w:r>
+      <w:r>
+        <w:rPr>
+          <w:color w:val="000000"/>
+        </w:rPr>
+        <w:t xml:space="preserve">       </w:t>
+      </w:r>
+      <w:r>
+        <w:rPr>
+          <w:color w:val="000000"/>
+        </w:rPr>
+        <w:tab/>
+      </w:r>
+      <w:r>
+        <w:rPr>
+          <w:color w:val="000000"/>
+        </w:rPr>
+        <w:tab/>
         <w:t xml:space="preserve">       </w:t>
       </w:r>
       <w:r>
@@ -429,7 +510,53 @@
         <w:rPr>
           <w:color w:val="000000"/>
         </w:rPr>
-        <w:t>Social networking application that I am working on with a group outside of classes.</w:t>
+        <w:t xml:space="preserve">Social networking application that I am working on with a group </w:t>
+      </w:r>
+      <w:r>
+        <w:rPr>
+          <w:color w:val="000000"/>
+        </w:rPr>
+        <w:t>in spare time</w:t>
+      </w:r>
+      <w:r>
+        <w:rPr>
+          <w:color w:val="000000"/>
+        </w:rPr>
+        <w:t>.</w:t>
+      </w:r>
+      <w:r>
+        <w:rPr>
+          <w:color w:val="000000"/>
+        </w:rPr>
+        <w:t xml:space="preserve"> Developing </w:t>
+      </w:r>
+      <w:proofErr w:type="gramStart"/>
+      <w:r>
+        <w:rPr>
+          <w:color w:val="000000"/>
+        </w:rPr>
+        <w:t>all of</w:t>
+      </w:r>
+      <w:proofErr w:type="gramEnd"/>
+      <w:r>
+        <w:rPr>
+          <w:color w:val="000000"/>
+        </w:rPr>
+        <w:t xml:space="preserve"> the front end for the initial android </w:t>
+      </w:r>
+      <w:proofErr w:type="spellStart"/>
+      <w:r>
+        <w:rPr>
+          <w:color w:val="000000"/>
+        </w:rPr>
+        <w:t>mvp</w:t>
+      </w:r>
+      <w:proofErr w:type="spellEnd"/>
+      <w:r>
+        <w:rPr>
+          <w:color w:val="000000"/>
+        </w:rPr>
+        <w:t>.</w:t>
       </w:r>
     </w:p>
     <w:p>
@@ -529,21 +656,6 @@
         <w:pStyle w:val="NormalWeb"/>
         <w:spacing w:before="0" w:after="0"/>
         <w:rPr>
-          <w:color w:val="000000"/>
-        </w:rPr>
-      </w:pPr>
-    </w:p>
-    <w:p>
-      <w:pPr>
-        <w:pStyle w:val="NormalWeb"/>
-        <w:spacing w:before="0" w:after="0"/>
-      </w:pPr>
-    </w:p>
-    <w:p>
-      <w:pPr>
-        <w:pStyle w:val="NormalWeb"/>
-        <w:spacing w:before="0" w:after="0"/>
-        <w:rPr>
           <w:b/>
         </w:rPr>
       </w:pPr>
@@ -614,7 +726,13 @@
       </w:r>
       <w:proofErr w:type="spellEnd"/>
       <w:r>
-        <w:t>, Stacks, Queues, Trees, Hash Maps/ Tables and become familiar with common algorithms associated with them (i.e. Sorting, Pattern Matching, Graph, and Dynamic Programming Algorithms), focusing on Big-O and efficiency.</w:t>
+        <w:t>, Stacks, Queues, Trees, Hash Maps/ Tables and become familiar with common algorithms associated with them (i.e. Sorting, Pattern Matching, Graph</w:t>
+      </w:r>
+      <w:r>
+        <w:t>s</w:t>
+      </w:r>
+      <w:r>
+        <w:t>, and Dynamic Programming Algorithms), focusing on Big-O and efficiency.</w:t>
       </w:r>
     </w:p>
     <w:p>
@@ -633,8 +751,6 @@
       <w:r>
         <w:tab/>
       </w:r>
-      <w:bookmarkStart w:id="0" w:name="_GoBack"/>
-      <w:bookmarkEnd w:id="0"/>
       <w:r>
         <w:tab/>
       </w:r>
@@ -671,7 +787,13 @@
         <w:t>Semester long project course in which I worked on a team of</w:t>
       </w:r>
       <w:r>
-        <w:t xml:space="preserve"> 5 to develop an android app that allows</w:t>
+        <w:t xml:space="preserve"> 5 to develop an android app</w:t>
+      </w:r>
+      <w:r>
+        <w:t>lication</w:t>
+      </w:r>
+      <w:r>
+        <w:t xml:space="preserve"> that allows</w:t>
       </w:r>
       <w:r>
         <w:t xml:space="preserve"> homeless people</w:t>
@@ -762,10 +884,7 @@
         <w:spacing w:before="0" w:after="0"/>
       </w:pPr>
       <w:r>
-        <w:t>Created a GBA video game in C.</w:t>
-      </w:r>
-      <w:r>
-        <w:t xml:space="preserve"> Exposed to low level logic and programming. </w:t>
+        <w:t xml:space="preserve">Created a GBA video game in C. Exposed to low level logic and programming. </w:t>
       </w:r>
     </w:p>
     <w:p>

</xml_diff>